<commit_message>
Monitoring and Controlling rename
</commit_message>
<xml_diff>
--- a/Concept/Project Management Plan for Internet Banking System.docx
+++ b/Concept/Project Management Plan for Internet Banking System.docx
@@ -628,7 +628,7 @@
     <w:sdt>
       <w:sdtPr>
         <w:rPr>
-          <w:rFonts w:asciiTheme="majorBidi" w:eastAsiaTheme="minorHAnsi" w:hAnsiTheme="majorBidi"/>
+          <w:rFonts w:asciiTheme="majorBidi" w:eastAsiaTheme="minorHAnsi" w:hAnsiTheme="majorBidi" w:cstheme="minorBidi"/>
           <w:color w:val="auto"/>
           <w:sz w:val="22"/>
           <w:szCs w:val="22"/>
@@ -4283,48 +4283,6 @@
         <w:rPr>
           <w:rFonts w:asciiTheme="majorBidi" w:eastAsia="Times New Roman" w:hAnsiTheme="majorBidi" w:cstheme="majorBidi"/>
           <w:color w:val="000000"/>
-          <w:sz w:val="24"/>
-          <w:szCs w:val="24"/>
-        </w:rPr>
-      </w:pPr>
-    </w:p>
-    <w:p>
-      <w:pPr>
-        <w:pStyle w:val="ListParagraph"/>
-        <w:pBdr>
-          <w:top w:val="nil"/>
-          <w:left w:val="nil"/>
-          <w:bottom w:val="nil"/>
-          <w:right w:val="nil"/>
-          <w:between w:val="nil"/>
-        </w:pBdr>
-        <w:spacing w:before="60" w:after="60" w:line="240" w:lineRule="auto"/>
-        <w:ind w:left="360"/>
-        <w:jc w:val="both"/>
-        <w:rPr>
-          <w:rFonts w:asciiTheme="majorBidi" w:eastAsia="Times New Roman" w:hAnsiTheme="majorBidi" w:cstheme="majorBidi"/>
-          <w:color w:val="000000"/>
-          <w:sz w:val="24"/>
-          <w:szCs w:val="24"/>
-        </w:rPr>
-      </w:pPr>
-    </w:p>
-    <w:p>
-      <w:pPr>
-        <w:pStyle w:val="ListParagraph"/>
-        <w:pBdr>
-          <w:top w:val="nil"/>
-          <w:left w:val="nil"/>
-          <w:bottom w:val="nil"/>
-          <w:right w:val="nil"/>
-          <w:between w:val="nil"/>
-        </w:pBdr>
-        <w:spacing w:before="60" w:after="60" w:line="240" w:lineRule="auto"/>
-        <w:ind w:left="360"/>
-        <w:jc w:val="both"/>
-        <w:rPr>
-          <w:rFonts w:asciiTheme="majorBidi" w:eastAsia="Times New Roman" w:hAnsiTheme="majorBidi" w:cstheme="majorBidi"/>
-          <w:color w:val="000000"/>
         </w:rPr>
       </w:pPr>
     </w:p>
@@ -4931,6 +4889,15 @@
     </w:p>
     <w:p>
       <w:pPr>
+        <w:ind w:firstLine="540"/>
+      </w:pPr>
+      <w:r>
+        <w:t>V1.0</w:t>
+      </w:r>
+    </w:p>
+    <w:p>
+      <w:pPr>
+        <w:keepNext/>
         <w:ind w:left="720"/>
       </w:pPr>
       <w:r>
@@ -4982,6 +4949,118 @@
     </w:p>
     <w:p>
       <w:pPr>
+        <w:pStyle w:val="Caption"/>
+        <w:ind w:left="720"/>
+      </w:pPr>
+      <w:r>
+        <w:t xml:space="preserve">Figure </w:t>
+      </w:r>
+      <w:r>
+        <w:fldChar w:fldCharType="begin"/>
+      </w:r>
+      <w:r>
+        <w:instrText xml:space="preserve"> SEQ Figure \* ARABIC </w:instrText>
+      </w:r>
+      <w:r>
+        <w:fldChar w:fldCharType="separate"/>
+      </w:r>
+      <w:r>
+        <w:rPr>
+          <w:noProof/>
+        </w:rPr>
+        <w:t>1</w:t>
+      </w:r>
+      <w:r>
+        <w:rPr>
+          <w:noProof/>
+        </w:rPr>
+        <w:fldChar w:fldCharType="end"/>
+      </w:r>
+      <w:r>
+        <w:t xml:space="preserve"> [</w:t>
+      </w:r>
+      <w:r>
+        <w:t>The figure for the project schedule where 1 SS in the precondition column refer to (start to start the process) &amp; other numbers is start to finish</w:t>
+      </w:r>
+      <w:r>
+        <w:t xml:space="preserve"> process</w:t>
+      </w:r>
+      <w:r>
+        <w:t xml:space="preserve">] </w:t>
+      </w:r>
+    </w:p>
+    <w:p>
+      <w:pPr>
+        <w:ind w:left="720"/>
+        <w:rPr>
+          <w:rFonts w:asciiTheme="majorBidi" w:hAnsiTheme="majorBidi" w:cstheme="majorBidi"/>
+        </w:rPr>
+      </w:pPr>
+      <w:r>
+        <w:rPr>
+          <w:rFonts w:asciiTheme="majorBidi" w:hAnsiTheme="majorBidi" w:cstheme="majorBidi"/>
+        </w:rPr>
+        <w:lastRenderedPageBreak/>
+        <w:t>V1.1</w:t>
+      </w:r>
+    </w:p>
+    <w:p>
+      <w:pPr>
+        <w:ind w:left="720"/>
+        <w:rPr>
+          <w:rFonts w:asciiTheme="majorBidi" w:hAnsiTheme="majorBidi" w:cstheme="majorBidi"/>
+        </w:rPr>
+      </w:pPr>
+      <w:r>
+        <w:rPr>
+          <w:rFonts w:asciiTheme="majorBidi" w:hAnsiTheme="majorBidi" w:cstheme="majorBidi"/>
+          <w:noProof/>
+        </w:rPr>
+        <w:drawing>
+          <wp:inline distT="0" distB="0" distL="0" distR="0" wp14:anchorId="6623DA51" wp14:editId="7CF0C99F">
+            <wp:extent cx="5943600" cy="3346450"/>
+            <wp:effectExtent l="0" t="0" r="0" b="6350"/>
+            <wp:docPr id="3" name="Picture 3"/>
+            <wp:cNvGraphicFramePr>
+              <a:graphicFrameLocks xmlns:a="http://schemas.openxmlformats.org/drawingml/2006/main" noChangeAspect="1"/>
+            </wp:cNvGraphicFramePr>
+            <a:graphic xmlns:a="http://schemas.openxmlformats.org/drawingml/2006/main">
+              <a:graphicData uri="http://schemas.openxmlformats.org/drawingml/2006/picture">
+                <pic:pic xmlns:pic="http://schemas.openxmlformats.org/drawingml/2006/picture">
+                  <pic:nvPicPr>
+                    <pic:cNvPr id="3" name="Picture 3"/>
+                    <pic:cNvPicPr/>
+                  </pic:nvPicPr>
+                  <pic:blipFill>
+                    <a:blip r:embed="rId13">
+                      <a:extLst>
+                        <a:ext uri="{28A0092B-C50C-407E-A947-70E740481C1C}">
+                          <a14:useLocalDpi xmlns:a14="http://schemas.microsoft.com/office/drawing/2010/main" val="0"/>
+                        </a:ext>
+                      </a:extLst>
+                    </a:blip>
+                    <a:stretch>
+                      <a:fillRect/>
+                    </a:stretch>
+                  </pic:blipFill>
+                  <pic:spPr>
+                    <a:xfrm>
+                      <a:off x="0" y="0"/>
+                      <a:ext cx="5943600" cy="3346450"/>
+                    </a:xfrm>
+                    <a:prstGeom prst="rect">
+                      <a:avLst/>
+                    </a:prstGeom>
+                  </pic:spPr>
+                </pic:pic>
+              </a:graphicData>
+            </a:graphic>
+          </wp:inline>
+        </w:drawing>
+      </w:r>
+    </w:p>
+    <w:p>
+      <w:pPr>
         <w:ind w:left="720"/>
         <w:rPr>
           <w:rFonts w:asciiTheme="majorBidi" w:hAnsiTheme="majorBidi" w:cstheme="majorBidi"/>
@@ -5020,7 +5099,6 @@
           <w:rFonts w:asciiTheme="majorBidi" w:hAnsiTheme="majorBidi"/>
           <w:color w:val="auto"/>
         </w:rPr>
-        <w:lastRenderedPageBreak/>
         <w:t>Dependencies</w:t>
       </w:r>
       <w:bookmarkEnd w:id="11"/>
@@ -5637,6 +5715,7 @@
               <w:rPr>
                 <w:rFonts w:asciiTheme="majorBidi" w:hAnsiTheme="majorBidi" w:cstheme="majorBidi"/>
               </w:rPr>
+              <w:lastRenderedPageBreak/>
               <w:t>Project Review</w:t>
             </w:r>
           </w:p>
@@ -6075,7 +6154,6 @@
         <w:rPr>
           <w:rFonts w:asciiTheme="majorBidi" w:hAnsiTheme="majorBidi" w:cstheme="majorBidi"/>
         </w:rPr>
-        <w:lastRenderedPageBreak/>
         <w:t>The following table summarizes the documents referenced in this document.</w:t>
       </w:r>
     </w:p>
@@ -6662,6 +6740,7 @@
               <w:rPr>
                 <w:rFonts w:asciiTheme="majorBidi" w:hAnsiTheme="majorBidi" w:cstheme="majorBidi"/>
               </w:rPr>
+              <w:lastRenderedPageBreak/>
               <w:t>Risk_Management_Plan.doc</w:t>
             </w:r>
           </w:p>
@@ -7015,13 +7094,7 @@
               <w:rPr>
                 <w:rFonts w:asciiTheme="majorBidi" w:hAnsiTheme="majorBidi" w:cstheme="majorBidi"/>
               </w:rPr>
-              <w:t xml:space="preserve"> </w:t>
-            </w:r>
-            <w:r>
-              <w:rPr>
-                <w:rFonts w:asciiTheme="majorBidi" w:hAnsiTheme="majorBidi" w:cstheme="majorBidi"/>
-              </w:rPr>
-              <w:t xml:space="preserve">Internet Banking </w:t>
+              <w:t xml:space="preserve"> Internet Banking </w:t>
             </w:r>
             <w:proofErr w:type="spellStart"/>
             <w:r>
@@ -8836,6 +8909,25 @@
     <w:uiPriority w:val="99"/>
     <w:rsid w:val="00AF0EA9"/>
   </w:style>
+  <w:style w:type="paragraph" w:styleId="Caption">
+    <w:name w:val="caption"/>
+    <w:basedOn w:val="Normal"/>
+    <w:next w:val="Normal"/>
+    <w:uiPriority w:val="35"/>
+    <w:unhideWhenUsed/>
+    <w:qFormat/>
+    <w:rsid w:val="0088354B"/>
+    <w:pPr>
+      <w:spacing w:after="200" w:line="240" w:lineRule="auto"/>
+    </w:pPr>
+    <w:rPr>
+      <w:i/>
+      <w:iCs/>
+      <w:color w:val="44546A" w:themeColor="text2"/>
+      <w:sz w:val="18"/>
+      <w:szCs w:val="18"/>
+    </w:rPr>
+  </w:style>
 </w:styles>
 </file>
 
@@ -8990,6 +9082,8 @@
     <w:rsid w:val="00010095"/>
     <w:rsid w:val="000E2C26"/>
     <w:rsid w:val="00682B95"/>
+    <w:rsid w:val="0073366D"/>
+    <w:rsid w:val="00752C50"/>
     <w:rsid w:val="00E748B4"/>
   </w:rsids>
   <m:mathPr>

</xml_diff>

<commit_message>
modifing some names in sheets & modifing comments sheet
</commit_message>
<xml_diff>
--- a/Concept/Project Management Plan for Internet Banking System.docx
+++ b/Concept/Project Management Plan for Internet Banking System.docx
@@ -3199,8 +3199,6 @@
               </w:rPr>
               <w:t>Mariem</w:t>
             </w:r>
-            <w:bookmarkStart w:id="0" w:name="_GoBack"/>
-            <w:bookmarkEnd w:id="0"/>
           </w:p>
         </w:tc>
         <w:tc>
@@ -3257,7 +3255,7 @@
           <w:color w:val="auto"/>
         </w:rPr>
       </w:pPr>
-      <w:bookmarkStart w:id="1" w:name="_Toc100879197"/>
+      <w:bookmarkStart w:id="0" w:name="_Toc100879197"/>
       <w:r>
         <w:rPr>
           <w:rFonts w:asciiTheme="majorBidi" w:hAnsiTheme="majorBidi"/>
@@ -3266,7 +3264,7 @@
         <w:lastRenderedPageBreak/>
         <w:t>Introduction</w:t>
       </w:r>
-      <w:bookmarkEnd w:id="1"/>
+      <w:bookmarkEnd w:id="0"/>
     </w:p>
     <w:p>
       <w:pPr>
@@ -3280,7 +3278,7 @@
           <w:color w:val="auto"/>
         </w:rPr>
       </w:pPr>
-      <w:bookmarkStart w:id="2" w:name="_Toc100879198"/>
+      <w:bookmarkStart w:id="1" w:name="_Toc100879198"/>
       <w:r>
         <w:rPr>
           <w:rFonts w:asciiTheme="majorBidi" w:hAnsiTheme="majorBidi"/>
@@ -3288,7 +3286,7 @@
         </w:rPr>
         <w:t>Purpose of Project Management Plan</w:t>
       </w:r>
-      <w:bookmarkEnd w:id="2"/>
+      <w:bookmarkEnd w:id="1"/>
     </w:p>
     <w:p>
       <w:pPr>
@@ -3340,7 +3338,7 @@
           <w:color w:val="auto"/>
         </w:rPr>
       </w:pPr>
-      <w:bookmarkStart w:id="3" w:name="_Toc100879199"/>
+      <w:bookmarkStart w:id="2" w:name="_Toc100879199"/>
       <w:r>
         <w:rPr>
           <w:rFonts w:asciiTheme="majorBidi" w:hAnsiTheme="majorBidi"/>
@@ -3348,7 +3346,7 @@
         </w:rPr>
         <w:t>Summary of Project Charter</w:t>
       </w:r>
-      <w:bookmarkEnd w:id="3"/>
+      <w:bookmarkEnd w:id="2"/>
       <w:r>
         <w:rPr>
           <w:rFonts w:asciiTheme="majorBidi" w:hAnsiTheme="majorBidi"/>
@@ -3545,30 +3543,35 @@
       <w:r>
         <w:rPr>
           <w:rFonts w:asciiTheme="majorBidi" w:hAnsiTheme="majorBidi" w:cstheme="majorBidi"/>
+          <w:highlight w:val="yellow"/>
         </w:rPr>
         <w:t xml:space="preserve">We plan to provide four milestones for the project and define the project as ready for publishing in </w:t>
       </w:r>
       <w:r>
         <w:rPr>
           <w:rFonts w:asciiTheme="majorBidi" w:hAnsiTheme="majorBidi" w:cstheme="majorBidi"/>
+          <w:highlight w:val="yellow"/>
         </w:rPr>
         <w:t>4</w:t>
       </w:r>
       <w:r>
         <w:rPr>
           <w:rFonts w:asciiTheme="majorBidi" w:hAnsiTheme="majorBidi" w:cstheme="majorBidi"/>
+          <w:highlight w:val="yellow"/>
         </w:rPr>
         <w:t xml:space="preserve"> weeks of working as it needs approximately </w:t>
       </w:r>
       <w:r>
         <w:rPr>
           <w:rFonts w:asciiTheme="majorBidi" w:hAnsiTheme="majorBidi" w:cstheme="majorBidi"/>
+          <w:highlight w:val="yellow"/>
         </w:rPr>
         <w:t>200</w:t>
       </w:r>
       <w:r>
         <w:rPr>
           <w:rFonts w:asciiTheme="majorBidi" w:hAnsiTheme="majorBidi" w:cstheme="majorBidi"/>
+          <w:highlight w:val="yellow"/>
         </w:rPr>
         <w:t xml:space="preserve"> hours.</w:t>
       </w:r>
@@ -3624,7 +3627,19 @@
         <w:rPr>
           <w:rFonts w:asciiTheme="majorBidi" w:hAnsiTheme="majorBidi" w:cstheme="majorBidi"/>
         </w:rPr>
-        <w:t>1-    Osama Sayed: project &amp; configuration manager</w:t>
+        <w:t xml:space="preserve">1-    </w:t>
+      </w:r>
+      <w:r>
+        <w:rPr>
+          <w:rFonts w:asciiTheme="majorBidi" w:hAnsiTheme="majorBidi" w:cstheme="majorBidi"/>
+        </w:rPr>
+        <w:t>Saad Hamdy: project</w:t>
+      </w:r>
+      <w:r>
+        <w:rPr>
+          <w:rFonts w:asciiTheme="majorBidi" w:hAnsiTheme="majorBidi" w:cstheme="majorBidi"/>
+        </w:rPr>
+        <w:t xml:space="preserve"> manager</w:t>
       </w:r>
     </w:p>
     <w:p>
@@ -3638,7 +3653,13 @@
         <w:rPr>
           <w:rFonts w:asciiTheme="majorBidi" w:hAnsiTheme="majorBidi" w:cstheme="majorBidi"/>
         </w:rPr>
-        <w:t xml:space="preserve">2-    Aya Shaban: Developer and Tester </w:t>
+        <w:t xml:space="preserve">2-    Aya Shaban: </w:t>
+      </w:r>
+      <w:r>
+        <w:rPr>
+          <w:rFonts w:asciiTheme="majorBidi" w:hAnsiTheme="majorBidi" w:cstheme="majorBidi"/>
+        </w:rPr>
+        <w:t>System Analyst</w:t>
       </w:r>
     </w:p>
     <w:p>
@@ -3652,7 +3673,69 @@
         <w:rPr>
           <w:rFonts w:asciiTheme="majorBidi" w:hAnsiTheme="majorBidi" w:cstheme="majorBidi"/>
         </w:rPr>
-        <w:t>3-    Mostafa Gamal El-Deen: Developer and Tester</w:t>
+        <w:t xml:space="preserve">3-    </w:t>
+      </w:r>
+      <w:r>
+        <w:rPr>
+          <w:rFonts w:asciiTheme="majorBidi" w:hAnsiTheme="majorBidi" w:cstheme="majorBidi"/>
+        </w:rPr>
+        <w:t>Yara Emad</w:t>
+      </w:r>
+      <w:r>
+        <w:rPr>
+          <w:rFonts w:asciiTheme="majorBidi" w:hAnsiTheme="majorBidi" w:cstheme="majorBidi"/>
+        </w:rPr>
+        <w:t xml:space="preserve">: </w:t>
+      </w:r>
+      <w:r>
+        <w:rPr>
+          <w:rFonts w:asciiTheme="majorBidi" w:hAnsiTheme="majorBidi" w:cstheme="majorBidi"/>
+        </w:rPr>
+        <w:t>Developer and Tester</w:t>
+      </w:r>
+    </w:p>
+    <w:p>
+      <w:pPr>
+        <w:ind w:left="1440" w:hanging="720"/>
+        <w:rPr>
+          <w:rFonts w:asciiTheme="majorBidi" w:hAnsiTheme="majorBidi" w:cstheme="majorBidi"/>
+        </w:rPr>
+      </w:pPr>
+      <w:r>
+        <w:rPr>
+          <w:rFonts w:asciiTheme="majorBidi" w:hAnsiTheme="majorBidi" w:cstheme="majorBidi"/>
+        </w:rPr>
+        <w:t xml:space="preserve">4-    Mariam Abo </w:t>
+      </w:r>
+      <w:r>
+        <w:rPr>
+          <w:rFonts w:asciiTheme="majorBidi" w:hAnsiTheme="majorBidi" w:cstheme="majorBidi"/>
+        </w:rPr>
+        <w:t>Elhamd</w:t>
+      </w:r>
+      <w:r>
+        <w:rPr>
+          <w:rFonts w:asciiTheme="majorBidi" w:hAnsiTheme="majorBidi" w:cstheme="majorBidi"/>
+        </w:rPr>
+        <w:t>:</w:t>
+      </w:r>
+      <w:r>
+        <w:rPr>
+          <w:rFonts w:asciiTheme="majorBidi" w:hAnsiTheme="majorBidi" w:cstheme="majorBidi"/>
+        </w:rPr>
+        <w:t xml:space="preserve"> </w:t>
+      </w:r>
+      <w:r>
+        <w:rPr>
+          <w:rFonts w:asciiTheme="majorBidi" w:hAnsiTheme="majorBidi" w:cstheme="majorBidi"/>
+        </w:rPr>
+        <w:t>Designer</w:t>
+      </w:r>
+      <w:r>
+        <w:rPr>
+          <w:rFonts w:asciiTheme="majorBidi" w:hAnsiTheme="majorBidi" w:cstheme="majorBidi"/>
+        </w:rPr>
+        <w:t xml:space="preserve"> &amp; Configuration manager</w:t>
       </w:r>
     </w:p>
     <w:p>
@@ -3666,19 +3749,43 @@
         <w:rPr>
           <w:rFonts w:asciiTheme="majorBidi" w:hAnsiTheme="majorBidi" w:cstheme="majorBidi"/>
         </w:rPr>
-        <w:t xml:space="preserve">4-    Mariam Abo </w:t>
-      </w:r>
-      <w:r>
-        <w:rPr>
-          <w:rFonts w:asciiTheme="majorBidi" w:hAnsiTheme="majorBidi" w:cstheme="majorBidi"/>
-        </w:rPr>
-        <w:t>Elhamd</w:t>
-      </w:r>
-      <w:r>
-        <w:rPr>
-          <w:rFonts w:asciiTheme="majorBidi" w:hAnsiTheme="majorBidi" w:cstheme="majorBidi"/>
-        </w:rPr>
-        <w:t>: System Analyst</w:t>
+        <w:t xml:space="preserve">5-    Sara </w:t>
+      </w:r>
+      <w:r>
+        <w:rPr>
+          <w:rFonts w:asciiTheme="majorBidi" w:hAnsiTheme="majorBidi" w:cstheme="majorBidi"/>
+        </w:rPr>
+        <w:t>Huss</w:t>
+      </w:r>
+      <w:r>
+        <w:rPr>
+          <w:rFonts w:asciiTheme="majorBidi" w:hAnsiTheme="majorBidi" w:cstheme="majorBidi"/>
+        </w:rPr>
+        <w:t>i</w:t>
+      </w:r>
+      <w:r>
+        <w:rPr>
+          <w:rFonts w:asciiTheme="majorBidi" w:hAnsiTheme="majorBidi" w:cstheme="majorBidi"/>
+        </w:rPr>
+        <w:t>e</w:t>
+      </w:r>
+      <w:r>
+        <w:rPr>
+          <w:rFonts w:asciiTheme="majorBidi" w:hAnsiTheme="majorBidi" w:cstheme="majorBidi"/>
+        </w:rPr>
+        <w:t>n</w:t>
+      </w:r>
+      <w:r>
+        <w:rPr>
+          <w:rFonts w:asciiTheme="majorBidi" w:hAnsiTheme="majorBidi" w:cstheme="majorBidi"/>
+        </w:rPr>
+        <w:t xml:space="preserve">: </w:t>
+      </w:r>
+      <w:r>
+        <w:rPr>
+          <w:rFonts w:asciiTheme="majorBidi" w:hAnsiTheme="majorBidi" w:cstheme="majorBidi"/>
+        </w:rPr>
+        <w:t>Developer and Tester</w:t>
       </w:r>
     </w:p>
     <w:p>
@@ -3692,50 +3799,6 @@
         <w:rPr>
           <w:rFonts w:asciiTheme="majorBidi" w:hAnsiTheme="majorBidi" w:cstheme="majorBidi"/>
         </w:rPr>
-        <w:t xml:space="preserve">5-    Sara </w:t>
-      </w:r>
-      <w:r>
-        <w:rPr>
-          <w:rFonts w:asciiTheme="majorBidi" w:hAnsiTheme="majorBidi" w:cstheme="majorBidi"/>
-        </w:rPr>
-        <w:t>Huss</w:t>
-      </w:r>
-      <w:r>
-        <w:rPr>
-          <w:rFonts w:asciiTheme="majorBidi" w:hAnsiTheme="majorBidi" w:cstheme="majorBidi"/>
-        </w:rPr>
-        <w:t>i</w:t>
-      </w:r>
-      <w:r>
-        <w:rPr>
-          <w:rFonts w:asciiTheme="majorBidi" w:hAnsiTheme="majorBidi" w:cstheme="majorBidi"/>
-        </w:rPr>
-        <w:t>e</w:t>
-      </w:r>
-      <w:r>
-        <w:rPr>
-          <w:rFonts w:asciiTheme="majorBidi" w:hAnsiTheme="majorBidi" w:cstheme="majorBidi"/>
-        </w:rPr>
-        <w:t>n</w:t>
-      </w:r>
-      <w:r>
-        <w:rPr>
-          <w:rFonts w:asciiTheme="majorBidi" w:hAnsiTheme="majorBidi" w:cstheme="majorBidi"/>
-        </w:rPr>
-        <w:t>: Designer</w:t>
-      </w:r>
-    </w:p>
-    <w:p>
-      <w:pPr>
-        <w:ind w:left="720"/>
-        <w:rPr>
-          <w:rFonts w:asciiTheme="majorBidi" w:hAnsiTheme="majorBidi" w:cstheme="majorBidi"/>
-        </w:rPr>
-      </w:pPr>
-      <w:r>
-        <w:rPr>
-          <w:rFonts w:asciiTheme="majorBidi" w:hAnsiTheme="majorBidi" w:cstheme="majorBidi"/>
-        </w:rPr>
         <w:t xml:space="preserve">6-    Nada </w:t>
       </w:r>
       <w:r>
@@ -3749,6 +3812,12 @@
           <w:rFonts w:asciiTheme="majorBidi" w:hAnsiTheme="majorBidi" w:cstheme="majorBidi"/>
         </w:rPr>
         <w:t xml:space="preserve">: Developer </w:t>
+      </w:r>
+      <w:r>
+        <w:rPr>
+          <w:rFonts w:asciiTheme="majorBidi" w:hAnsiTheme="majorBidi" w:cstheme="majorBidi"/>
+        </w:rPr>
+        <w:t>and Tester</w:t>
       </w:r>
     </w:p>
     <w:p>
@@ -3791,7 +3860,7 @@
           <w:color w:val="auto"/>
         </w:rPr>
       </w:pPr>
-      <w:bookmarkStart w:id="4" w:name="_Toc100879200"/>
+      <w:bookmarkStart w:id="3" w:name="_Toc100879200"/>
       <w:r>
         <w:rPr>
           <w:rFonts w:asciiTheme="majorBidi" w:hAnsiTheme="majorBidi"/>
@@ -3800,7 +3869,7 @@
         <w:lastRenderedPageBreak/>
         <w:t>Assumptions / Constraints</w:t>
       </w:r>
-      <w:bookmarkEnd w:id="4"/>
+      <w:bookmarkEnd w:id="3"/>
     </w:p>
     <w:p>
       <w:pPr>
@@ -4039,7 +4108,7 @@
           <w:color w:val="auto"/>
         </w:rPr>
       </w:pPr>
-      <w:bookmarkStart w:id="5" w:name="_Toc100879201"/>
+      <w:bookmarkStart w:id="4" w:name="_Toc100879201"/>
       <w:r>
         <w:rPr>
           <w:rFonts w:asciiTheme="majorBidi" w:hAnsiTheme="majorBidi"/>
@@ -4047,7 +4116,7 @@
         </w:rPr>
         <w:t>Scope Management</w:t>
       </w:r>
-      <w:bookmarkEnd w:id="5"/>
+      <w:bookmarkEnd w:id="4"/>
       <w:r>
         <w:rPr>
           <w:rFonts w:asciiTheme="majorBidi" w:hAnsiTheme="majorBidi"/>
@@ -4169,7 +4238,7 @@
           <w:color w:val="auto"/>
         </w:rPr>
       </w:pPr>
-      <w:bookmarkStart w:id="6" w:name="_Toc100879202"/>
+      <w:bookmarkStart w:id="5" w:name="_Toc100879202"/>
       <w:r>
         <w:rPr>
           <w:rFonts w:asciiTheme="majorBidi" w:hAnsiTheme="majorBidi"/>
@@ -4177,7 +4246,7 @@
         </w:rPr>
         <w:t>Work Break Down Structure</w:t>
       </w:r>
-      <w:bookmarkEnd w:id="6"/>
+      <w:bookmarkEnd w:id="5"/>
     </w:p>
     <w:p>
       <w:pPr>
@@ -4295,7 +4364,7 @@
           <w:color w:val="auto"/>
         </w:rPr>
       </w:pPr>
-      <w:bookmarkStart w:id="7" w:name="_Toc100879203"/>
+      <w:bookmarkStart w:id="6" w:name="_Toc100879203"/>
       <w:r>
         <w:rPr>
           <w:rFonts w:asciiTheme="majorBidi" w:hAnsiTheme="majorBidi"/>
@@ -4303,7 +4372,7 @@
         </w:rPr>
         <w:t>References</w:t>
       </w:r>
-      <w:bookmarkEnd w:id="7"/>
+      <w:bookmarkEnd w:id="6"/>
     </w:p>
     <w:p>
       <w:pPr>
@@ -4328,21 +4397,24 @@
         <w:rPr>
           <w:rFonts w:asciiTheme="majorBidi" w:hAnsiTheme="majorBidi"/>
           <w:color w:val="auto"/>
-        </w:rPr>
-      </w:pPr>
-      <w:bookmarkStart w:id="8" w:name="_Toc100879205"/>
+          <w:highlight w:val="yellow"/>
+        </w:rPr>
+      </w:pPr>
+      <w:bookmarkStart w:id="7" w:name="_Toc100879205"/>
       <w:r>
         <w:rPr>
           <w:rFonts w:asciiTheme="majorBidi" w:hAnsiTheme="majorBidi"/>
           <w:color w:val="auto"/>
+          <w:highlight w:val="yellow"/>
         </w:rPr>
         <w:t>Change Control Management</w:t>
       </w:r>
-      <w:bookmarkEnd w:id="8"/>
+      <w:bookmarkEnd w:id="7"/>
       <w:r>
         <w:rPr>
           <w:rFonts w:asciiTheme="majorBidi" w:hAnsiTheme="majorBidi"/>
           <w:color w:val="auto"/>
+          <w:highlight w:val="yellow"/>
         </w:rPr>
         <w:t xml:space="preserve"> </w:t>
       </w:r>
@@ -4356,11 +4428,13 @@
         </w:numPr>
         <w:rPr>
           <w:rFonts w:asciiTheme="majorBidi" w:hAnsiTheme="majorBidi" w:cstheme="majorBidi"/>
-        </w:rPr>
-      </w:pPr>
-      <w:r>
-        <w:rPr>
-          <w:rFonts w:asciiTheme="majorBidi" w:hAnsiTheme="majorBidi" w:cstheme="majorBidi"/>
+          <w:highlight w:val="yellow"/>
+        </w:rPr>
+      </w:pPr>
+      <w:r>
+        <w:rPr>
+          <w:rFonts w:asciiTheme="majorBidi" w:hAnsiTheme="majorBidi" w:cstheme="majorBidi"/>
+          <w:highlight w:val="yellow"/>
         </w:rPr>
         <w:t>Change_Management_Plan.doc</w:t>
       </w:r>
@@ -4395,7 +4469,7 @@
           <w:color w:val="auto"/>
         </w:rPr>
       </w:pPr>
-      <w:bookmarkStart w:id="9" w:name="_Toc100879206"/>
+      <w:bookmarkStart w:id="8" w:name="_Toc100879206"/>
       <w:r>
         <w:rPr>
           <w:rFonts w:asciiTheme="majorBidi" w:hAnsiTheme="majorBidi"/>
@@ -4403,7 +4477,7 @@
         </w:rPr>
         <w:t>Schedule/ Time management</w:t>
       </w:r>
-      <w:bookmarkEnd w:id="9"/>
+      <w:bookmarkEnd w:id="8"/>
       <w:r>
         <w:rPr>
           <w:rFonts w:asciiTheme="majorBidi" w:hAnsiTheme="majorBidi"/>
@@ -4424,7 +4498,7 @@
           <w:color w:val="auto"/>
         </w:rPr>
       </w:pPr>
-      <w:bookmarkStart w:id="10" w:name="_Toc100879207"/>
+      <w:bookmarkStart w:id="9" w:name="_Toc100879207"/>
       <w:r>
         <w:rPr>
           <w:rFonts w:asciiTheme="majorBidi" w:hAnsiTheme="majorBidi"/>
@@ -4432,7 +4506,7 @@
         </w:rPr>
         <w:t>Milestones</w:t>
       </w:r>
-      <w:bookmarkEnd w:id="10"/>
+      <w:bookmarkEnd w:id="9"/>
       <w:r>
         <w:rPr>
           <w:rFonts w:asciiTheme="majorBidi" w:hAnsiTheme="majorBidi"/>
@@ -5140,7 +5214,7 @@
           <w:color w:val="auto"/>
         </w:rPr>
       </w:pPr>
-      <w:bookmarkStart w:id="11" w:name="_Toc100879208"/>
+      <w:bookmarkStart w:id="10" w:name="_Toc100879208"/>
       <w:r>
         <w:rPr>
           <w:rFonts w:asciiTheme="majorBidi" w:hAnsiTheme="majorBidi"/>
@@ -5149,7 +5223,7 @@
         <w:lastRenderedPageBreak/>
         <w:t>Project Schedule</w:t>
       </w:r>
-      <w:bookmarkEnd w:id="11"/>
+      <w:bookmarkEnd w:id="10"/>
       <w:r>
         <w:rPr>
           <w:rFonts w:asciiTheme="majorBidi" w:hAnsiTheme="majorBidi"/>
@@ -5430,21 +5504,24 @@
         <w:rPr>
           <w:rFonts w:asciiTheme="majorBidi" w:hAnsiTheme="majorBidi"/>
           <w:color w:val="auto"/>
-        </w:rPr>
-      </w:pPr>
-      <w:bookmarkStart w:id="12" w:name="_Toc100879209"/>
+          <w:highlight w:val="yellow"/>
+        </w:rPr>
+      </w:pPr>
+      <w:bookmarkStart w:id="11" w:name="_Toc100879209"/>
       <w:r>
         <w:rPr>
           <w:rFonts w:asciiTheme="majorBidi" w:hAnsiTheme="majorBidi"/>
           <w:color w:val="auto"/>
+          <w:highlight w:val="yellow"/>
         </w:rPr>
         <w:t>Dependencies</w:t>
       </w:r>
-      <w:bookmarkEnd w:id="12"/>
+      <w:bookmarkEnd w:id="11"/>
       <w:r>
         <w:rPr>
           <w:rFonts w:asciiTheme="majorBidi" w:hAnsiTheme="majorBidi"/>
           <w:color w:val="auto"/>
+          <w:highlight w:val="yellow"/>
         </w:rPr>
         <w:t xml:space="preserve"> </w:t>
       </w:r>
@@ -5454,11 +5531,13 @@
         <w:ind w:left="540"/>
         <w:rPr>
           <w:rFonts w:asciiTheme="majorBidi" w:hAnsiTheme="majorBidi" w:cstheme="majorBidi"/>
-        </w:rPr>
-      </w:pPr>
-      <w:r>
-        <w:rPr>
-          <w:rFonts w:asciiTheme="majorBidi" w:hAnsiTheme="majorBidi" w:cstheme="majorBidi"/>
+          <w:highlight w:val="yellow"/>
+        </w:rPr>
+      </w:pPr>
+      <w:r>
+        <w:rPr>
+          <w:rFonts w:asciiTheme="majorBidi" w:hAnsiTheme="majorBidi" w:cstheme="majorBidi"/>
+          <w:highlight w:val="yellow"/>
         </w:rPr>
         <w:t>Verification process depends on finishing the PMP &amp; SRS.</w:t>
       </w:r>
@@ -5468,11 +5547,13 @@
         <w:ind w:left="540"/>
         <w:rPr>
           <w:rFonts w:asciiTheme="majorBidi" w:hAnsiTheme="majorBidi" w:cstheme="majorBidi"/>
-        </w:rPr>
-      </w:pPr>
-      <w:r>
-        <w:rPr>
-          <w:rFonts w:asciiTheme="majorBidi" w:hAnsiTheme="majorBidi" w:cstheme="majorBidi"/>
+          <w:highlight w:val="yellow"/>
+        </w:rPr>
+      </w:pPr>
+      <w:r>
+        <w:rPr>
+          <w:rFonts w:asciiTheme="majorBidi" w:hAnsiTheme="majorBidi" w:cstheme="majorBidi"/>
+          <w:highlight w:val="yellow"/>
         </w:rPr>
         <w:t>RTM depends on finishing SRS.</w:t>
       </w:r>
@@ -5487,8 +5568,15 @@
       <w:r>
         <w:rPr>
           <w:rFonts w:asciiTheme="majorBidi" w:hAnsiTheme="majorBidi" w:cstheme="majorBidi"/>
-        </w:rPr>
-        <w:t>Push work to base line depends on finishing PMP &amp; SRS.</w:t>
+          <w:highlight w:val="yellow"/>
+        </w:rPr>
+        <w:t>Push work to base line depends on finishing PMP &amp; SRS</w:t>
+      </w:r>
+      <w:r>
+        <w:rPr>
+          <w:rFonts w:asciiTheme="majorBidi" w:hAnsiTheme="majorBidi" w:cstheme="majorBidi"/>
+        </w:rPr>
+        <w:t>.</w:t>
       </w:r>
     </w:p>
     <w:p>
@@ -5503,7 +5591,7 @@
           <w:color w:val="auto"/>
         </w:rPr>
       </w:pPr>
-      <w:bookmarkStart w:id="13" w:name="_Toc100879210"/>
+      <w:bookmarkStart w:id="12" w:name="_Toc100879210"/>
       <w:r>
         <w:rPr>
           <w:rFonts w:asciiTheme="majorBidi" w:hAnsiTheme="majorBidi"/>
@@ -5511,7 +5599,7 @@
         </w:rPr>
         <w:t>Quality Management</w:t>
       </w:r>
-      <w:bookmarkEnd w:id="13"/>
+      <w:bookmarkEnd w:id="12"/>
       <w:r>
         <w:rPr>
           <w:rFonts w:asciiTheme="majorBidi" w:hAnsiTheme="majorBidi"/>
@@ -5545,7 +5633,7 @@
           <w:color w:val="auto"/>
         </w:rPr>
       </w:pPr>
-      <w:bookmarkStart w:id="14" w:name="_Toc100879211"/>
+      <w:bookmarkStart w:id="13" w:name="_Toc100879211"/>
       <w:r>
         <w:rPr>
           <w:rFonts w:asciiTheme="majorBidi" w:hAnsiTheme="majorBidi"/>
@@ -5553,7 +5641,7 @@
         </w:rPr>
         <w:t>Configuration Management</w:t>
       </w:r>
-      <w:bookmarkEnd w:id="14"/>
+      <w:bookmarkEnd w:id="13"/>
       <w:r>
         <w:rPr>
           <w:rFonts w:asciiTheme="majorBidi" w:hAnsiTheme="majorBidi"/>
@@ -5575,6 +5663,37 @@
         <w:t>Configuration management plan.docx</w:t>
       </w:r>
     </w:p>
+    <w:p>
+      <w:pPr>
+        <w:pStyle w:val="Heading1"/>
+        <w:ind w:left="360"/>
+        <w:rPr>
+          <w:rFonts w:asciiTheme="majorBidi" w:hAnsiTheme="majorBidi"/>
+          <w:color w:val="auto"/>
+        </w:rPr>
+      </w:pPr>
+      <w:bookmarkStart w:id="14" w:name="_Toc100879212"/>
+    </w:p>
+    <w:p>
+      <w:pPr>
+        <w:pStyle w:val="Heading1"/>
+        <w:rPr>
+          <w:rFonts w:asciiTheme="majorBidi" w:hAnsiTheme="majorBidi"/>
+          <w:color w:val="auto"/>
+        </w:rPr>
+      </w:pPr>
+    </w:p>
+    <w:p>
+      <w:pPr>
+        <w:pStyle w:val="Heading1"/>
+        <w:rPr>
+          <w:rFonts w:asciiTheme="majorBidi" w:hAnsiTheme="majorBidi"/>
+          <w:color w:val="auto"/>
+        </w:rPr>
+      </w:pPr>
+    </w:p>
+    <w:p/>
+    <w:p/>
     <w:p>
       <w:pPr>
         <w:pStyle w:val="Heading1"/>
@@ -5587,15 +5706,15 @@
           <w:color w:val="auto"/>
         </w:rPr>
       </w:pPr>
-      <w:bookmarkStart w:id="15" w:name="_Toc100879212"/>
       <w:r>
         <w:rPr>
           <w:rFonts w:asciiTheme="majorBidi" w:hAnsiTheme="majorBidi"/>
           <w:color w:val="auto"/>
         </w:rPr>
+        <w:lastRenderedPageBreak/>
         <w:t>Communication Management</w:t>
       </w:r>
-      <w:bookmarkEnd w:id="15"/>
+      <w:bookmarkEnd w:id="14"/>
       <w:r>
         <w:rPr>
           <w:rFonts w:asciiTheme="majorBidi" w:hAnsiTheme="majorBidi"/>
@@ -5623,7 +5742,7 @@
           <w:color w:val="auto"/>
         </w:rPr>
       </w:pPr>
-      <w:bookmarkStart w:id="16" w:name="_Toc100879213"/>
+      <w:bookmarkStart w:id="15" w:name="_Toc100879213"/>
       <w:r>
         <w:rPr>
           <w:rFonts w:asciiTheme="majorBidi" w:hAnsiTheme="majorBidi"/>
@@ -5631,7 +5750,7 @@
         </w:rPr>
         <w:t>Communication Matrix</w:t>
       </w:r>
-      <w:bookmarkEnd w:id="16"/>
+      <w:bookmarkEnd w:id="15"/>
       <w:r>
         <w:rPr>
           <w:rFonts w:asciiTheme="majorBidi" w:hAnsiTheme="majorBidi"/>
@@ -6180,7 +6299,6 @@
               <w:rPr>
                 <w:rFonts w:asciiTheme="majorBidi" w:hAnsiTheme="majorBidi" w:cstheme="majorBidi"/>
               </w:rPr>
-              <w:lastRenderedPageBreak/>
               <w:t>Customer Collaboration</w:t>
             </w:r>
           </w:p>
@@ -6299,7 +6417,7 @@
           <w:color w:val="auto"/>
         </w:rPr>
       </w:pPr>
-      <w:bookmarkStart w:id="17" w:name="_Toc100879214"/>
+      <w:bookmarkStart w:id="16" w:name="_Toc100879214"/>
       <w:r>
         <w:rPr>
           <w:rFonts w:asciiTheme="majorBidi" w:hAnsiTheme="majorBidi"/>
@@ -6307,7 +6425,7 @@
         </w:rPr>
         <w:t>Risk</w:t>
       </w:r>
-      <w:bookmarkEnd w:id="17"/>
+      <w:bookmarkEnd w:id="16"/>
     </w:p>
     <w:p>
       <w:pPr>
@@ -6335,7 +6453,7 @@
           <w:color w:val="auto"/>
         </w:rPr>
       </w:pPr>
-      <w:bookmarkStart w:id="18" w:name="_Toc100879215"/>
+      <w:bookmarkStart w:id="17" w:name="_Toc100879215"/>
       <w:r>
         <w:rPr>
           <w:rFonts w:asciiTheme="majorBidi" w:hAnsiTheme="majorBidi"/>
@@ -6343,7 +6461,7 @@
         </w:rPr>
         <w:t>Risk Log</w:t>
       </w:r>
-      <w:bookmarkEnd w:id="18"/>
+      <w:bookmarkEnd w:id="17"/>
     </w:p>
     <w:p>
       <w:pPr>
@@ -6377,7 +6495,7 @@
           <w:color w:val="auto"/>
         </w:rPr>
       </w:pPr>
-      <w:bookmarkStart w:id="19" w:name="_Toc100879216"/>
+      <w:bookmarkStart w:id="18" w:name="_Toc100879216"/>
       <w:r>
         <w:rPr>
           <w:rFonts w:asciiTheme="majorBidi" w:hAnsiTheme="majorBidi"/>
@@ -6385,7 +6503,7 @@
         </w:rPr>
         <w:t>Issue Management</w:t>
       </w:r>
-      <w:bookmarkEnd w:id="19"/>
+      <w:bookmarkEnd w:id="18"/>
       <w:r>
         <w:rPr>
           <w:rFonts w:asciiTheme="majorBidi" w:hAnsiTheme="majorBidi"/>
@@ -6420,7 +6538,7 @@
           <w:color w:val="auto"/>
         </w:rPr>
       </w:pPr>
-      <w:bookmarkStart w:id="20" w:name="_Toc100879217"/>
+      <w:bookmarkStart w:id="19" w:name="_Toc100879217"/>
       <w:r>
         <w:rPr>
           <w:rFonts w:asciiTheme="majorBidi" w:hAnsiTheme="majorBidi"/>
@@ -6428,58 +6546,58 @@
         </w:rPr>
         <w:t>Issue Log</w:t>
       </w:r>
+      <w:bookmarkEnd w:id="19"/>
+    </w:p>
+    <w:p>
+      <w:pPr>
+        <w:ind w:left="540"/>
+        <w:rPr>
+          <w:rFonts w:asciiTheme="majorBidi" w:hAnsiTheme="majorBidi" w:cstheme="majorBidi"/>
+        </w:rPr>
+      </w:pPr>
+      <w:r>
+        <w:rPr>
+          <w:rFonts w:asciiTheme="majorBidi" w:hAnsiTheme="majorBidi" w:cstheme="majorBidi"/>
+        </w:rPr>
+        <w:t xml:space="preserve">    NA</w:t>
+      </w:r>
+    </w:p>
+    <w:p>
+      <w:pPr>
+        <w:rPr>
+          <w:rFonts w:asciiTheme="majorBidi" w:hAnsiTheme="majorBidi" w:cstheme="majorBidi"/>
+        </w:rPr>
+      </w:pPr>
+    </w:p>
+    <w:p>
+      <w:pPr>
+        <w:rPr>
+          <w:rFonts w:asciiTheme="majorBidi" w:hAnsiTheme="majorBidi" w:cstheme="majorBidi"/>
+        </w:rPr>
+      </w:pPr>
+    </w:p>
+    <w:p>
+      <w:pPr>
+        <w:rPr>
+          <w:rFonts w:asciiTheme="majorBidi" w:hAnsiTheme="majorBidi" w:cstheme="majorBidi"/>
+        </w:rPr>
+      </w:pPr>
+    </w:p>
+    <w:p>
+      <w:pPr>
+        <w:pStyle w:val="Appendix"/>
+        <w:rPr>
+          <w:rFonts w:asciiTheme="majorBidi" w:hAnsiTheme="majorBidi" w:cstheme="majorBidi"/>
+        </w:rPr>
+      </w:pPr>
+      <w:bookmarkStart w:id="20" w:name="_Toc136837067"/>
+      <w:r>
+        <w:rPr>
+          <w:rFonts w:asciiTheme="majorBidi" w:hAnsiTheme="majorBidi" w:cstheme="majorBidi"/>
+        </w:rPr>
+        <w:t>Appendix A: References</w:t>
+      </w:r>
       <w:bookmarkEnd w:id="20"/>
-    </w:p>
-    <w:p>
-      <w:pPr>
-        <w:ind w:left="540"/>
-        <w:rPr>
-          <w:rFonts w:asciiTheme="majorBidi" w:hAnsiTheme="majorBidi" w:cstheme="majorBidi"/>
-        </w:rPr>
-      </w:pPr>
-      <w:r>
-        <w:rPr>
-          <w:rFonts w:asciiTheme="majorBidi" w:hAnsiTheme="majorBidi" w:cstheme="majorBidi"/>
-        </w:rPr>
-        <w:t xml:space="preserve">    NA</w:t>
-      </w:r>
-    </w:p>
-    <w:p>
-      <w:pPr>
-        <w:rPr>
-          <w:rFonts w:asciiTheme="majorBidi" w:hAnsiTheme="majorBidi" w:cstheme="majorBidi"/>
-        </w:rPr>
-      </w:pPr>
-    </w:p>
-    <w:p>
-      <w:pPr>
-        <w:rPr>
-          <w:rFonts w:asciiTheme="majorBidi" w:hAnsiTheme="majorBidi" w:cstheme="majorBidi"/>
-        </w:rPr>
-      </w:pPr>
-    </w:p>
-    <w:p>
-      <w:pPr>
-        <w:rPr>
-          <w:rFonts w:asciiTheme="majorBidi" w:hAnsiTheme="majorBidi" w:cstheme="majorBidi"/>
-        </w:rPr>
-      </w:pPr>
-    </w:p>
-    <w:p>
-      <w:pPr>
-        <w:pStyle w:val="Appendix"/>
-        <w:rPr>
-          <w:rFonts w:asciiTheme="majorBidi" w:hAnsiTheme="majorBidi" w:cstheme="majorBidi"/>
-        </w:rPr>
-      </w:pPr>
-      <w:bookmarkStart w:id="21" w:name="_Toc136837067"/>
-      <w:r>
-        <w:rPr>
-          <w:rFonts w:asciiTheme="majorBidi" w:hAnsiTheme="majorBidi" w:cstheme="majorBidi"/>
-        </w:rPr>
-        <w:t>Appendix A: References</w:t>
-      </w:r>
-      <w:bookmarkEnd w:id="21"/>
     </w:p>
     <w:p>
       <w:pPr>
@@ -6937,6 +7055,7 @@
               <w:rPr>
                 <w:rFonts w:asciiTheme="majorBidi" w:hAnsiTheme="majorBidi" w:cstheme="majorBidi"/>
               </w:rPr>
+              <w:lastRenderedPageBreak/>
               <w:t>Quality_Management_Plan_Template.doc</w:t>
             </w:r>
           </w:p>
@@ -7139,7 +7258,6 @@
               <w:rPr>
                 <w:rFonts w:asciiTheme="majorBidi" w:hAnsiTheme="majorBidi" w:cstheme="majorBidi"/>
               </w:rPr>
-              <w:lastRenderedPageBreak/>
               <w:t>Risk_Management_Log.xls</w:t>
             </w:r>
           </w:p>
@@ -7245,7 +7363,17 @@
                 <w:sz w:val="22"/>
                 <w:szCs w:val="22"/>
               </w:rPr>
-              <w:t xml:space="preserve">formal short document that describes </w:t>
+              <w:t>F</w:t>
+            </w:r>
+            <w:bookmarkStart w:id="21" w:name="_GoBack"/>
+            <w:bookmarkEnd w:id="21"/>
+            <w:r>
+              <w:rPr>
+                <w:rFonts w:asciiTheme="majorBidi" w:eastAsiaTheme="minorHAnsi" w:hAnsiTheme="majorBidi" w:cstheme="majorBidi"/>
+                <w:sz w:val="22"/>
+                <w:szCs w:val="22"/>
+              </w:rPr>
+              <w:t xml:space="preserve">ormal short document that describes </w:t>
             </w:r>
             <w:r>
               <w:rPr>
@@ -9415,8 +9543,10 @@
     <w:rsid w:val="00187081"/>
     <w:rsid w:val="00414DCC"/>
     <w:rsid w:val="00682B95"/>
+    <w:rsid w:val="00733426"/>
     <w:rsid w:val="0073366D"/>
     <w:rsid w:val="00752C50"/>
+    <w:rsid w:val="008A2757"/>
     <w:rsid w:val="00B73C57"/>
     <w:rsid w:val="00E748B4"/>
   </w:rsids>
@@ -10199,7 +10329,7 @@
 </file>
 
 <file path=customXml/itemProps2.xml><?xml version="1.0" encoding="utf-8"?>
-<ds:datastoreItem xmlns:ds="http://schemas.openxmlformats.org/officeDocument/2006/customXml" ds:itemID="{422C7BC8-84C4-4D58-88BB-C15D5F811214}">
+<ds:datastoreItem xmlns:ds="http://schemas.openxmlformats.org/officeDocument/2006/customXml" ds:itemID="{4A3CE3D0-DD2B-405D-98BA-8011A6B7F316}">
   <ds:schemaRefs>
     <ds:schemaRef ds:uri="http://schemas.openxmlformats.org/officeDocument/2006/bibliography"/>
   </ds:schemaRefs>

</xml_diff>

<commit_message>
submitting the test cases & bug reports
</commit_message>
<xml_diff>
--- a/Concept/Project Management Plan for Internet Banking System.docx
+++ b/Concept/Project Management Plan for Internet Banking System.docx
@@ -260,7 +260,7 @@
                                   <w:tag w:val=""/>
                                   <w:id w:val="197127006"/>
                                   <w:dataBinding w:prefixMappings="xmlns:ns0='http://schemas.microsoft.com/office/2006/coverPageProps' " w:xpath="/ns0:CoverPageProperties[1]/ns0:PublishDate[1]" w:storeItemID="{55AF091B-3C7A-41E3-B477-F2FDAA23CFDA}"/>
-                                  <w:date w:fullDate="2022-10-04T00:00:00Z">
+                                  <w:date w:fullDate="2022-04-14T00:00:00Z">
                                     <w:dateFormat w:val="MMMM d, yyyy"/>
                                     <w:lid w:val="en-US"/>
                                     <w:storeMappedDataAs w:val="dateTime"/>
@@ -288,7 +288,7 @@
                                         <w:sz w:val="28"/>
                                         <w:szCs w:val="28"/>
                                       </w:rPr>
-                                      <w:t>October 4, 2022</w:t>
+                                      <w:t>April 14, 2022</w:t>
                                     </w:r>
                                   </w:p>
                                 </w:sdtContent>
@@ -314,7 +314,7 @@
                                     <w:caps/>
                                     <w:color w:val="4472C4" w:themeColor="accent1"/>
                                   </w:rPr>
-                                  <w:t>2</w:t>
+                                  <w:t>4</w:t>
                                 </w:r>
                               </w:p>
                               <w:p>
@@ -331,7 +331,14 @@
                                     <w:caps/>
                                     <w:color w:val="4472C4" w:themeColor="accent1"/>
                                   </w:rPr>
-                                  <w:t>Prepared by Osama sayed</w:t>
+                                  <w:t xml:space="preserve">Prepared by </w:t>
+                                </w:r>
+                                <w:r>
+                                  <w:rPr>
+                                    <w:caps/>
+                                    <w:color w:val="4472C4" w:themeColor="accent1"/>
+                                  </w:rPr>
+                                  <w:t>Saad hamdy</w:t>
                                 </w:r>
                               </w:p>
                               <w:p>
@@ -431,7 +438,7 @@
                             <w:tag w:val=""/>
                             <w:id w:val="197127006"/>
                             <w:dataBinding w:prefixMappings="xmlns:ns0='http://schemas.microsoft.com/office/2006/coverPageProps' " w:xpath="/ns0:CoverPageProperties[1]/ns0:PublishDate[1]" w:storeItemID="{55AF091B-3C7A-41E3-B477-F2FDAA23CFDA}"/>
-                            <w:date w:fullDate="2022-10-04T00:00:00Z">
+                            <w:date w:fullDate="2022-04-14T00:00:00Z">
                               <w:dateFormat w:val="MMMM d, yyyy"/>
                               <w:lid w:val="en-US"/>
                               <w:storeMappedDataAs w:val="dateTime"/>
@@ -459,7 +466,7 @@
                                   <w:sz w:val="28"/>
                                   <w:szCs w:val="28"/>
                                 </w:rPr>
-                                <w:t>October 4, 2022</w:t>
+                                <w:t>April 14, 2022</w:t>
                               </w:r>
                             </w:p>
                           </w:sdtContent>
@@ -485,7 +492,7 @@
                               <w:caps/>
                               <w:color w:val="4472C4" w:themeColor="accent1"/>
                             </w:rPr>
-                            <w:t>2</w:t>
+                            <w:t>4</w:t>
                           </w:r>
                         </w:p>
                         <w:p>
@@ -502,7 +509,14 @@
                               <w:caps/>
                               <w:color w:val="4472C4" w:themeColor="accent1"/>
                             </w:rPr>
-                            <w:t>Prepared by Osama sayed</w:t>
+                            <w:t xml:space="preserve">Prepared by </w:t>
+                          </w:r>
+                          <w:r>
+                            <w:rPr>
+                              <w:caps/>
+                              <w:color w:val="4472C4" w:themeColor="accent1"/>
+                            </w:rPr>
+                            <w:t>Saad hamdy</w:t>
                           </w:r>
                         </w:p>
                         <w:p>
@@ -3111,6 +3125,220 @@
         <w:tc>
           <w:tcPr>
             <w:tcW w:w="2160" w:type="dxa"/>
+          </w:tcPr>
+          <w:p>
+            <w:pPr>
+              <w:spacing w:before="40" w:after="40"/>
+              <w:rPr>
+                <w:rFonts w:asciiTheme="majorBidi" w:hAnsiTheme="majorBidi" w:cstheme="majorBidi"/>
+                <w:lang w:bidi="ar-EG"/>
+              </w:rPr>
+            </w:pPr>
+            <w:r>
+              <w:rPr>
+                <w:rFonts w:asciiTheme="majorBidi" w:hAnsiTheme="majorBidi" w:cstheme="majorBidi"/>
+                <w:lang w:bidi="ar-EG"/>
+              </w:rPr>
+              <w:t>Osama Sayed</w:t>
+            </w:r>
+          </w:p>
+        </w:tc>
+        <w:tc>
+          <w:tcPr>
+            <w:tcW w:w="1170" w:type="dxa"/>
+          </w:tcPr>
+          <w:p>
+            <w:pPr>
+              <w:spacing w:before="40" w:after="40"/>
+              <w:ind w:hanging="2"/>
+              <w:rPr>
+                <w:rFonts w:asciiTheme="majorBidi" w:hAnsiTheme="majorBidi" w:cstheme="majorBidi"/>
+              </w:rPr>
+            </w:pPr>
+            <w:r>
+              <w:rPr>
+                <w:rFonts w:asciiTheme="majorBidi" w:hAnsiTheme="majorBidi" w:cstheme="majorBidi"/>
+              </w:rPr>
+              <w:t>5/5/2022</w:t>
+            </w:r>
+          </w:p>
+        </w:tc>
+        <w:tc>
+          <w:tcPr>
+            <w:tcW w:w="1695" w:type="dxa"/>
+          </w:tcPr>
+          <w:p>
+            <w:pPr>
+              <w:spacing w:before="40" w:after="40"/>
+              <w:ind w:hanging="2"/>
+              <w:rPr>
+                <w:rFonts w:asciiTheme="majorBidi" w:hAnsiTheme="majorBidi" w:cstheme="majorBidi"/>
+              </w:rPr>
+            </w:pPr>
+            <w:r>
+              <w:rPr>
+                <w:rFonts w:asciiTheme="majorBidi" w:hAnsiTheme="majorBidi" w:cstheme="majorBidi"/>
+              </w:rPr>
+              <w:t>Draft</w:t>
+            </w:r>
+          </w:p>
+        </w:tc>
+        <w:tc>
+          <w:tcPr>
+            <w:tcW w:w="1890" w:type="dxa"/>
+          </w:tcPr>
+          <w:p>
+            <w:pPr>
+              <w:spacing w:before="40" w:after="40"/>
+              <w:ind w:hanging="2"/>
+              <w:rPr>
+                <w:rFonts w:asciiTheme="majorBidi" w:hAnsiTheme="majorBidi" w:cstheme="majorBidi"/>
+              </w:rPr>
+            </w:pPr>
+            <w:r>
+              <w:rPr>
+                <w:rFonts w:asciiTheme="majorBidi" w:hAnsiTheme="majorBidi" w:cstheme="majorBidi"/>
+              </w:rPr>
+              <w:t>Maria</w:t>
+            </w:r>
+            <w:r>
+              <w:rPr>
+                <w:rFonts w:asciiTheme="majorBidi" w:hAnsiTheme="majorBidi" w:cstheme="majorBidi"/>
+              </w:rPr>
+              <w:t>m</w:t>
+            </w:r>
+          </w:p>
+        </w:tc>
+        <w:tc>
+          <w:tcPr>
+            <w:tcW w:w="2520" w:type="dxa"/>
+          </w:tcPr>
+          <w:p>
+            <w:pPr>
+              <w:spacing w:before="40" w:after="40"/>
+              <w:ind w:hanging="2"/>
+              <w:rPr>
+                <w:rFonts w:asciiTheme="majorBidi" w:hAnsiTheme="majorBidi" w:cstheme="majorBidi"/>
+                <w:rtl/>
+                <w:lang w:bidi="ar-EG"/>
+              </w:rPr>
+            </w:pPr>
+            <w:r>
+              <w:rPr>
+                <w:rFonts w:asciiTheme="majorBidi" w:hAnsiTheme="majorBidi" w:cstheme="majorBidi"/>
+              </w:rPr>
+              <w:t>1.2</w:t>
+            </w:r>
+          </w:p>
+        </w:tc>
+      </w:tr>
+      <w:tr>
+        <w:tc>
+          <w:tcPr>
+            <w:tcW w:w="2160" w:type="dxa"/>
+          </w:tcPr>
+          <w:p>
+            <w:pPr>
+              <w:spacing w:before="40" w:after="40"/>
+              <w:rPr>
+                <w:rFonts w:asciiTheme="majorBidi" w:hAnsiTheme="majorBidi" w:cstheme="majorBidi"/>
+                <w:lang w:bidi="ar-EG"/>
+              </w:rPr>
+            </w:pPr>
+            <w:r>
+              <w:rPr>
+                <w:rFonts w:asciiTheme="majorBidi" w:hAnsiTheme="majorBidi" w:cstheme="majorBidi"/>
+                <w:lang w:bidi="ar-EG"/>
+              </w:rPr>
+              <w:t>Saad Hamdy</w:t>
+            </w:r>
+          </w:p>
+        </w:tc>
+        <w:tc>
+          <w:tcPr>
+            <w:tcW w:w="1170" w:type="dxa"/>
+          </w:tcPr>
+          <w:p>
+            <w:pPr>
+              <w:spacing w:before="40" w:after="40"/>
+              <w:ind w:hanging="2"/>
+              <w:rPr>
+                <w:rFonts w:asciiTheme="majorBidi" w:hAnsiTheme="majorBidi" w:cstheme="majorBidi"/>
+              </w:rPr>
+            </w:pPr>
+            <w:r>
+              <w:rPr>
+                <w:rFonts w:asciiTheme="majorBidi" w:hAnsiTheme="majorBidi" w:cstheme="majorBidi"/>
+              </w:rPr>
+              <w:t>9/5/2022</w:t>
+            </w:r>
+          </w:p>
+        </w:tc>
+        <w:tc>
+          <w:tcPr>
+            <w:tcW w:w="1695" w:type="dxa"/>
+          </w:tcPr>
+          <w:p>
+            <w:pPr>
+              <w:spacing w:before="40" w:after="40"/>
+              <w:ind w:hanging="2"/>
+              <w:rPr>
+                <w:rFonts w:asciiTheme="majorBidi" w:hAnsiTheme="majorBidi" w:cstheme="majorBidi"/>
+              </w:rPr>
+            </w:pPr>
+            <w:r>
+              <w:rPr>
+                <w:rFonts w:asciiTheme="majorBidi" w:hAnsiTheme="majorBidi" w:cstheme="majorBidi"/>
+              </w:rPr>
+              <w:t>Draft</w:t>
+            </w:r>
+          </w:p>
+        </w:tc>
+        <w:tc>
+          <w:tcPr>
+            <w:tcW w:w="1890" w:type="dxa"/>
+          </w:tcPr>
+          <w:p>
+            <w:pPr>
+              <w:spacing w:before="40" w:after="40"/>
+              <w:ind w:hanging="2"/>
+              <w:rPr>
+                <w:rFonts w:asciiTheme="majorBidi" w:hAnsiTheme="majorBidi" w:cstheme="majorBidi"/>
+              </w:rPr>
+            </w:pPr>
+            <w:r>
+              <w:rPr>
+                <w:rFonts w:asciiTheme="majorBidi" w:hAnsiTheme="majorBidi" w:cstheme="majorBidi"/>
+              </w:rPr>
+              <w:t>Aya</w:t>
+            </w:r>
+          </w:p>
+        </w:tc>
+        <w:tc>
+          <w:tcPr>
+            <w:tcW w:w="2520" w:type="dxa"/>
+          </w:tcPr>
+          <w:p>
+            <w:pPr>
+              <w:spacing w:before="40" w:after="40"/>
+              <w:ind w:hanging="2"/>
+              <w:rPr>
+                <w:rFonts w:asciiTheme="majorBidi" w:hAnsiTheme="majorBidi" w:cstheme="majorBidi"/>
+              </w:rPr>
+            </w:pPr>
+            <w:r>
+              <w:rPr>
+                <w:rFonts w:asciiTheme="majorBidi" w:hAnsiTheme="majorBidi" w:cstheme="majorBidi"/>
+              </w:rPr>
+              <w:t>1.3</w:t>
+            </w:r>
+          </w:p>
+        </w:tc>
+      </w:tr>
+      <w:tr>
+        <w:tc>
+          <w:tcPr>
+            <w:tcW w:w="2160" w:type="dxa"/>
             <w:tcBorders>
               <w:bottom w:val="single" w:sz="12" w:space="0" w:color="000000"/>
             </w:tcBorders>
@@ -3128,7 +3356,7 @@
                 <w:rFonts w:asciiTheme="majorBidi" w:hAnsiTheme="majorBidi" w:cstheme="majorBidi"/>
                 <w:lang w:bidi="ar-EG"/>
               </w:rPr>
-              <w:t>Osama Sayed</w:t>
+              <w:t>Saad Hamdy</w:t>
             </w:r>
           </w:p>
         </w:tc>
@@ -3151,7 +3379,7 @@
               <w:rPr>
                 <w:rFonts w:asciiTheme="majorBidi" w:hAnsiTheme="majorBidi" w:cstheme="majorBidi"/>
               </w:rPr>
-              <w:t>5/5/2022</w:t>
+              <w:t>26/5/2022</w:t>
             </w:r>
           </w:p>
         </w:tc>
@@ -3174,7 +3402,7 @@
               <w:rPr>
                 <w:rFonts w:asciiTheme="majorBidi" w:hAnsiTheme="majorBidi" w:cstheme="majorBidi"/>
               </w:rPr>
-              <w:t>Draft</w:t>
+              <w:t>Stable version</w:t>
             </w:r>
           </w:p>
         </w:tc>
@@ -3197,7 +3425,7 @@
               <w:rPr>
                 <w:rFonts w:asciiTheme="majorBidi" w:hAnsiTheme="majorBidi" w:cstheme="majorBidi"/>
               </w:rPr>
-              <w:t>Mariem</w:t>
+              <w:t>Mariam</w:t>
             </w:r>
           </w:p>
         </w:tc>
@@ -3214,15 +3442,13 @@
               <w:ind w:hanging="2"/>
               <w:rPr>
                 <w:rFonts w:asciiTheme="majorBidi" w:hAnsiTheme="majorBidi" w:cstheme="majorBidi"/>
-                <w:rtl/>
-                <w:lang w:bidi="ar-EG"/>
               </w:rPr>
             </w:pPr>
             <w:r>
               <w:rPr>
                 <w:rFonts w:asciiTheme="majorBidi" w:hAnsiTheme="majorBidi" w:cstheme="majorBidi"/>
               </w:rPr>
-              <w:t>1.2</w:t>
+              <w:t>1.4</w:t>
             </w:r>
           </w:p>
         </w:tc>
@@ -3550,7 +3776,7 @@
         <w:rPr>
           <w:rFonts w:asciiTheme="majorBidi" w:hAnsiTheme="majorBidi" w:cstheme="majorBidi"/>
         </w:rPr>
-        <w:t>5</w:t>
+        <w:t>6</w:t>
       </w:r>
       <w:r>
         <w:rPr>
@@ -3562,7 +3788,15 @@
         <w:rPr>
           <w:rFonts w:asciiTheme="majorBidi" w:hAnsiTheme="majorBidi" w:cstheme="majorBidi"/>
         </w:rPr>
-        <w:t>200</w:t>
+        <w:t>54</w:t>
+      </w:r>
+      <w:bookmarkStart w:id="3" w:name="_GoBack"/>
+      <w:bookmarkEnd w:id="3"/>
+      <w:r>
+        <w:rPr>
+          <w:rFonts w:asciiTheme="majorBidi" w:hAnsiTheme="majorBidi" w:cstheme="majorBidi"/>
+        </w:rPr>
+        <w:t>0</w:t>
       </w:r>
       <w:r>
         <w:rPr>
@@ -3855,7 +4089,7 @@
           <w:color w:val="auto"/>
         </w:rPr>
       </w:pPr>
-      <w:bookmarkStart w:id="3" w:name="_Toc100879200"/>
+      <w:bookmarkStart w:id="4" w:name="_Toc100879200"/>
       <w:r>
         <w:rPr>
           <w:rFonts w:asciiTheme="majorBidi" w:hAnsiTheme="majorBidi"/>
@@ -3864,7 +4098,7 @@
         <w:lastRenderedPageBreak/>
         <w:t>Assumptions / Constraints</w:t>
       </w:r>
-      <w:bookmarkEnd w:id="3"/>
+      <w:bookmarkEnd w:id="4"/>
     </w:p>
     <w:p>
       <w:pPr>
@@ -4103,7 +4337,7 @@
           <w:color w:val="auto"/>
         </w:rPr>
       </w:pPr>
-      <w:bookmarkStart w:id="4" w:name="_Toc100879201"/>
+      <w:bookmarkStart w:id="5" w:name="_Toc100879201"/>
       <w:r>
         <w:rPr>
           <w:rFonts w:asciiTheme="majorBidi" w:hAnsiTheme="majorBidi"/>
@@ -4111,7 +4345,7 @@
         </w:rPr>
         <w:t>Scope Management</w:t>
       </w:r>
-      <w:bookmarkEnd w:id="4"/>
+      <w:bookmarkEnd w:id="5"/>
       <w:r>
         <w:rPr>
           <w:rFonts w:asciiTheme="majorBidi" w:hAnsiTheme="majorBidi"/>
@@ -4233,7 +4467,7 @@
           <w:color w:val="auto"/>
         </w:rPr>
       </w:pPr>
-      <w:bookmarkStart w:id="5" w:name="_Toc100879202"/>
+      <w:bookmarkStart w:id="6" w:name="_Toc100879202"/>
       <w:r>
         <w:rPr>
           <w:rFonts w:asciiTheme="majorBidi" w:hAnsiTheme="majorBidi"/>
@@ -4241,7 +4475,7 @@
         </w:rPr>
         <w:t>Work Break Down Structure</w:t>
       </w:r>
-      <w:bookmarkEnd w:id="5"/>
+      <w:bookmarkEnd w:id="6"/>
     </w:p>
     <w:p>
       <w:pPr>
@@ -4359,7 +4593,7 @@
           <w:color w:val="auto"/>
         </w:rPr>
       </w:pPr>
-      <w:bookmarkStart w:id="6" w:name="_Toc100879203"/>
+      <w:bookmarkStart w:id="7" w:name="_Toc100879203"/>
       <w:r>
         <w:rPr>
           <w:rFonts w:asciiTheme="majorBidi" w:hAnsiTheme="majorBidi"/>
@@ -4367,7 +4601,7 @@
         </w:rPr>
         <w:t>References</w:t>
       </w:r>
-      <w:bookmarkEnd w:id="6"/>
+      <w:bookmarkEnd w:id="7"/>
     </w:p>
     <w:p>
       <w:pPr>
@@ -4394,7 +4628,7 @@
           <w:color w:val="auto"/>
         </w:rPr>
       </w:pPr>
-      <w:bookmarkStart w:id="7" w:name="_Toc100879205"/>
+      <w:bookmarkStart w:id="8" w:name="_Toc100879205"/>
       <w:r>
         <w:rPr>
           <w:rFonts w:asciiTheme="majorBidi" w:hAnsiTheme="majorBidi"/>
@@ -4402,7 +4636,7 @@
         </w:rPr>
         <w:t>Change Control Management</w:t>
       </w:r>
-      <w:bookmarkEnd w:id="7"/>
+      <w:bookmarkEnd w:id="8"/>
       <w:r>
         <w:rPr>
           <w:rFonts w:asciiTheme="majorBidi" w:hAnsiTheme="majorBidi"/>
@@ -4459,7 +4693,7 @@
           <w:color w:val="auto"/>
         </w:rPr>
       </w:pPr>
-      <w:bookmarkStart w:id="8" w:name="_Toc100879206"/>
+      <w:bookmarkStart w:id="9" w:name="_Toc100879206"/>
       <w:r>
         <w:rPr>
           <w:rFonts w:asciiTheme="majorBidi" w:hAnsiTheme="majorBidi"/>
@@ -4467,7 +4701,7 @@
         </w:rPr>
         <w:t>Schedule/ Time management</w:t>
       </w:r>
-      <w:bookmarkEnd w:id="8"/>
+      <w:bookmarkEnd w:id="9"/>
       <w:r>
         <w:rPr>
           <w:rFonts w:asciiTheme="majorBidi" w:hAnsiTheme="majorBidi"/>
@@ -4488,7 +4722,7 @@
           <w:color w:val="auto"/>
         </w:rPr>
       </w:pPr>
-      <w:bookmarkStart w:id="9" w:name="_Toc100879207"/>
+      <w:bookmarkStart w:id="10" w:name="_Toc100879207"/>
       <w:r>
         <w:rPr>
           <w:rFonts w:asciiTheme="majorBidi" w:hAnsiTheme="majorBidi"/>
@@ -4496,7 +4730,7 @@
         </w:rPr>
         <w:t>Milestones</w:t>
       </w:r>
-      <w:bookmarkEnd w:id="9"/>
+      <w:bookmarkEnd w:id="10"/>
       <w:r>
         <w:rPr>
           <w:rFonts w:asciiTheme="majorBidi" w:hAnsiTheme="majorBidi"/>
@@ -4815,7 +5049,21 @@
                 <w:rFonts w:asciiTheme="majorBidi" w:eastAsia="Times New Roman" w:hAnsiTheme="majorBidi" w:cstheme="majorBidi"/>
                 <w:color w:val="000000"/>
               </w:rPr>
-              <w:t>One Week</w:t>
+              <w:t>Two</w:t>
+            </w:r>
+            <w:r>
+              <w:rPr>
+                <w:rFonts w:asciiTheme="majorBidi" w:eastAsia="Times New Roman" w:hAnsiTheme="majorBidi" w:cstheme="majorBidi"/>
+                <w:color w:val="000000"/>
+              </w:rPr>
+              <w:t xml:space="preserve"> Week</w:t>
+            </w:r>
+            <w:r>
+              <w:rPr>
+                <w:rFonts w:asciiTheme="majorBidi" w:eastAsia="Times New Roman" w:hAnsiTheme="majorBidi" w:cstheme="majorBidi"/>
+                <w:color w:val="000000"/>
+              </w:rPr>
+              <w:t>s</w:t>
             </w:r>
           </w:p>
         </w:tc>
@@ -4965,25 +5213,12 @@
               </w:rPr>
               <w:t>Web-based application.</w:t>
             </w:r>
-          </w:p>
-          <w:p>
-            <w:pPr>
-              <w:numPr>
-                <w:ilvl w:val="0"/>
-                <w:numId w:val="5"/>
-              </w:numPr>
-              <w:spacing w:after="0" w:line="240" w:lineRule="auto"/>
-              <w:ind w:right="900"/>
-              <w:rPr>
-                <w:rFonts w:asciiTheme="majorBidi" w:hAnsiTheme="majorBidi" w:cstheme="majorBidi"/>
-              </w:rPr>
-            </w:pPr>
             <w:r>
               <w:rPr>
                 <w:rFonts w:asciiTheme="majorBidi" w:hAnsiTheme="majorBidi" w:cstheme="majorBidi"/>
                 <w:lang w:bidi="ar-EG"/>
               </w:rPr>
-              <w:t xml:space="preserve">User Manual </w:t>
+              <w:t xml:space="preserve"> </w:t>
             </w:r>
           </w:p>
         </w:tc>
@@ -5029,25 +5264,7 @@
                 <w:sz w:val="24"/>
                 <w:szCs w:val="24"/>
               </w:rPr>
-              <w:t>One</w:t>
-            </w:r>
-            <w:r>
-              <w:rPr>
-                <w:rFonts w:asciiTheme="majorBidi" w:eastAsia="Times New Roman" w:hAnsiTheme="majorBidi" w:cstheme="majorBidi"/>
-                <w:color w:val="000000"/>
-                <w:sz w:val="24"/>
-                <w:szCs w:val="24"/>
-              </w:rPr>
-              <w:t xml:space="preserve"> and half</w:t>
-            </w:r>
-            <w:r>
-              <w:rPr>
-                <w:rFonts w:asciiTheme="majorBidi" w:eastAsia="Times New Roman" w:hAnsiTheme="majorBidi" w:cstheme="majorBidi"/>
-                <w:color w:val="000000"/>
-                <w:sz w:val="24"/>
-                <w:szCs w:val="24"/>
-              </w:rPr>
-              <w:t xml:space="preserve"> Week</w:t>
+              <w:t>Two weeks</w:t>
             </w:r>
             <w:r>
               <w:rPr>
@@ -5096,6 +5313,25 @@
                 <w:lang w:bidi="ar-EG"/>
               </w:rPr>
               <w:t>Test plan</w:t>
+            </w:r>
+          </w:p>
+          <w:p>
+            <w:pPr>
+              <w:numPr>
+                <w:ilvl w:val="0"/>
+                <w:numId w:val="5"/>
+              </w:numPr>
+              <w:spacing w:after="0" w:line="240" w:lineRule="auto"/>
+              <w:ind w:right="900"/>
+              <w:rPr>
+                <w:rFonts w:asciiTheme="majorBidi" w:hAnsiTheme="majorBidi" w:cstheme="majorBidi"/>
+              </w:rPr>
+            </w:pPr>
+            <w:r>
+              <w:rPr>
+                <w:rFonts w:asciiTheme="majorBidi" w:hAnsiTheme="majorBidi" w:cstheme="majorBidi"/>
+              </w:rPr>
+              <w:t>Test closure</w:t>
             </w:r>
           </w:p>
           <w:p>
@@ -5170,7 +5406,7 @@
                 <w:sz w:val="24"/>
                 <w:szCs w:val="24"/>
               </w:rPr>
-              <w:t xml:space="preserve"> and half</w:t>
+              <w:t xml:space="preserve"> </w:t>
             </w:r>
             <w:r>
               <w:rPr>
@@ -5179,7 +5415,7 @@
                 <w:sz w:val="24"/>
                 <w:szCs w:val="24"/>
               </w:rPr>
-              <w:t xml:space="preserve"> Week</w:t>
+              <w:t>Week</w:t>
             </w:r>
           </w:p>
         </w:tc>
@@ -5204,7 +5440,7 @@
           <w:color w:val="auto"/>
         </w:rPr>
       </w:pPr>
-      <w:bookmarkStart w:id="10" w:name="_Toc100879208"/>
+      <w:bookmarkStart w:id="11" w:name="_Toc100879208"/>
       <w:r>
         <w:rPr>
           <w:rFonts w:asciiTheme="majorBidi" w:hAnsiTheme="majorBidi"/>
@@ -5213,7 +5449,7 @@
         <w:lastRenderedPageBreak/>
         <w:t>Project Schedule</w:t>
       </w:r>
-      <w:bookmarkEnd w:id="10"/>
+      <w:bookmarkEnd w:id="11"/>
       <w:r>
         <w:rPr>
           <w:rFonts w:asciiTheme="majorBidi" w:hAnsiTheme="majorBidi"/>
@@ -5299,27 +5535,14 @@
       <w:r>
         <w:t xml:space="preserve">Figure </w:t>
       </w:r>
-      <w:r>
-        <w:fldChar w:fldCharType="begin"/>
-      </w:r>
-      <w:r>
-        <w:instrText xml:space="preserve"> SEQ Figure \* ARABIC </w:instrText>
-      </w:r>
-      <w:r>
-        <w:fldChar w:fldCharType="separate"/>
-      </w:r>
-      <w:r>
-        <w:rPr>
-          <w:noProof/>
-        </w:rPr>
-        <w:t>1</w:t>
-      </w:r>
-      <w:r>
-        <w:rPr>
-          <w:noProof/>
-        </w:rPr>
-        <w:fldChar w:fldCharType="end"/>
-      </w:r>
+      <w:fldSimple w:instr=" SEQ Figure \* ARABIC ">
+        <w:r>
+          <w:rPr>
+            <w:noProof/>
+          </w:rPr>
+          <w:t>1</w:t>
+        </w:r>
+      </w:fldSimple>
       <w:r>
         <w:t xml:space="preserve"> [</w:t>
       </w:r>
@@ -5509,7 +5732,7 @@
           <w:color w:val="auto"/>
         </w:rPr>
       </w:pPr>
-      <w:bookmarkStart w:id="11" w:name="_Toc100879209"/>
+      <w:bookmarkStart w:id="12" w:name="_Toc100879209"/>
       <w:r>
         <w:rPr>
           <w:rFonts w:asciiTheme="majorBidi" w:hAnsiTheme="majorBidi"/>
@@ -5517,7 +5740,7 @@
         </w:rPr>
         <w:t>Dependencies</w:t>
       </w:r>
-      <w:bookmarkEnd w:id="11"/>
+      <w:bookmarkEnd w:id="12"/>
       <w:r>
         <w:rPr>
           <w:rFonts w:asciiTheme="majorBidi" w:hAnsiTheme="majorBidi"/>
@@ -5580,7 +5803,7 @@
           <w:color w:val="auto"/>
         </w:rPr>
       </w:pPr>
-      <w:bookmarkStart w:id="12" w:name="_Toc100879210"/>
+      <w:bookmarkStart w:id="13" w:name="_Toc100879210"/>
       <w:r>
         <w:rPr>
           <w:rFonts w:asciiTheme="majorBidi" w:hAnsiTheme="majorBidi"/>
@@ -5588,7 +5811,7 @@
         </w:rPr>
         <w:t>Quality Management</w:t>
       </w:r>
-      <w:bookmarkEnd w:id="12"/>
+      <w:bookmarkEnd w:id="13"/>
       <w:r>
         <w:rPr>
           <w:rFonts w:asciiTheme="majorBidi" w:hAnsiTheme="majorBidi"/>
@@ -5609,8 +5832,6 @@
         </w:rPr>
         <w:t>Quality_Management_Plan_Template.doc</w:t>
       </w:r>
-      <w:bookmarkStart w:id="13" w:name="_GoBack"/>
-      <w:bookmarkEnd w:id="13"/>
     </w:p>
     <w:p>
       <w:pPr>
@@ -9536,6 +9757,7 @@
     <w:rsid w:val="0073366D"/>
     <w:rsid w:val="00752C50"/>
     <w:rsid w:val="008A2757"/>
+    <w:rsid w:val="009D26FB"/>
     <w:rsid w:val="00B73C57"/>
     <w:rsid w:val="00E748B4"/>
     <w:rsid w:val="00EB5DB1"/>
@@ -10297,7 +10519,7 @@
 
 <file path=customXml/item1.xml><?xml version="1.0" encoding="utf-8"?>
 <CoverPageProperties xmlns="http://schemas.microsoft.com/office/2006/coverPageProps">
-  <PublishDate>2022-10-04T00:00:00</PublishDate>
+  <PublishDate>2022-04-14T00:00:00</PublishDate>
   <Abstract/>
   <CompanyAddress>ITI SMART VILAGE</CompanyAddress>
   <CompanyPhone/>
@@ -10319,7 +10541,7 @@
 </file>
 
 <file path=customXml/itemProps2.xml><?xml version="1.0" encoding="utf-8"?>
-<ds:datastoreItem xmlns:ds="http://schemas.openxmlformats.org/officeDocument/2006/customXml" ds:itemID="{7A980C65-F4A1-462A-9D40-2693F5F5A72C}">
+<ds:datastoreItem xmlns:ds="http://schemas.openxmlformats.org/officeDocument/2006/customXml" ds:itemID="{64AFDB85-29D3-4994-A1F7-CE90E6A68622}">
   <ds:schemaRefs>
     <ds:schemaRef ds:uri="http://schemas.openxmlformats.org/officeDocument/2006/bibliography"/>
   </ds:schemaRefs>

</xml_diff>